<commit_message>
removed style.css and updated margins
</commit_message>
<xml_diff>
--- a/Jay_Patel_CS_Resume.docx
+++ b/Jay_Patel_CS_Resume.docx
@@ -523,12 +523,21 @@
         </w:rPr>
         <w:t xml:space="preserve"> Java, Python, C, CSS, HTML5, Tailwind, CSS, Ada, </w:t>
       </w:r>
-      <w:r>
-        <w:rPr>
-          <w:rFonts w:ascii="Times New Roman" w:hAnsi="Times New Roman" w:cs="Times New Roman"/>
-          <w:sz w:val="22"/>
-        </w:rPr>
-        <w:t xml:space="preserve">SwiftUI, </w:t>
+      <w:proofErr w:type="spellStart"/>
+      <w:r>
+        <w:rPr>
+          <w:rFonts w:ascii="Times New Roman" w:hAnsi="Times New Roman" w:cs="Times New Roman"/>
+          <w:sz w:val="22"/>
+        </w:rPr>
+        <w:t>SwiftUI</w:t>
+      </w:r>
+      <w:proofErr w:type="spellEnd"/>
+      <w:r>
+        <w:rPr>
+          <w:rFonts w:ascii="Times New Roman" w:hAnsi="Times New Roman" w:cs="Times New Roman"/>
+          <w:sz w:val="22"/>
+        </w:rPr>
+        <w:t xml:space="preserve">, </w:t>
       </w:r>
       <w:r>
         <w:rPr>
@@ -536,6 +545,13 @@
           <w:sz w:val="22"/>
         </w:rPr>
         <w:t>MySQL</w:t>
+      </w:r>
+      <w:r>
+        <w:rPr>
+          <w:rFonts w:ascii="Times New Roman" w:hAnsi="Times New Roman" w:cs="Times New Roman"/>
+          <w:sz w:val="22"/>
+        </w:rPr>
+        <w:t>, Bootstrap</w:t>
       </w:r>
     </w:p>
     <w:p>

</xml_diff>